<commit_message>
Update Vishaal G7 CS Assignment-2 [Completed].docx
</commit_message>
<xml_diff>
--- a/Assignments/Vishaal/Vishaal G7 CS Assignment-2 [Completed].docx
+++ b/Assignments/Vishaal/Vishaal G7 CS Assignment-2 [Completed].docx
@@ -249,16 +249,47 @@
         </w:rPr>
         <w:t xml:space="preserve"> - </w:t>
       </w:r>
-      <w:proofErr w:type="spellStart"/>
-      <w:r>
-        <w:rPr>
-          <w:rFonts w:ascii="Times New Roman" w:hAnsi="Times New Roman" w:cs="Times New Roman"/>
-          <w:sz w:val="32"/>
-          <w:szCs w:val="32"/>
-        </w:rPr>
-        <w:t>fbafffarac</w:t>
-      </w:r>
-      <w:proofErr w:type="spellEnd"/>
+      <w:r>
+        <w:rPr>
+          <w:rFonts w:ascii="Times New Roman" w:hAnsi="Times New Roman" w:cs="Times New Roman"/>
+          <w:sz w:val="32"/>
+          <w:szCs w:val="32"/>
+        </w:rPr>
+        <w:t>FLAGFUN</w:t>
+      </w:r>
+      <w:r>
+        <w:rPr>
+          <w:rFonts w:ascii="Times New Roman" w:hAnsi="Times New Roman" w:cs="Times New Roman"/>
+          <w:sz w:val="32"/>
+          <w:szCs w:val="32"/>
+        </w:rPr>
+        <w:t>_</w:t>
+      </w:r>
+      <w:r>
+        <w:rPr>
+          <w:rFonts w:ascii="Times New Roman" w:hAnsi="Times New Roman" w:cs="Times New Roman"/>
+          <w:sz w:val="32"/>
+          <w:szCs w:val="32"/>
+        </w:rPr>
+        <w:t>W1TH</w:t>
+      </w:r>
+      <w:r>
+        <w:rPr>
+          <w:rFonts w:ascii="Times New Roman" w:hAnsi="Times New Roman" w:cs="Times New Roman"/>
+          <w:sz w:val="32"/>
+          <w:szCs w:val="32"/>
+        </w:rPr>
+        <w:softHyphen/>
+        <w:t>_</w:t>
+      </w:r>
+      <w:r>
+        <w:rPr>
+          <w:rFonts w:ascii="Times New Roman" w:hAnsi="Times New Roman" w:cs="Times New Roman"/>
+          <w:sz w:val="32"/>
+          <w:szCs w:val="32"/>
+        </w:rPr>
+        <w:t>MORS3</w:t>
+      </w:r>
     </w:p>
     <w:p>
       <w:pPr>
@@ -1179,25 +1210,7 @@
           <w:sz w:val="32"/>
           <w:szCs w:val="32"/>
         </w:rPr>
-        <w:t>Fu-xL-C-AG</w:t>
-      </w:r>
-      <w:proofErr w:type="gramStart"/>
-      <w:r>
-        <w:rPr>
-          <w:rFonts w:ascii="Times New Roman" w:hAnsi="Times New Roman" w:cs="Times New Roman"/>
-          <w:sz w:val="32"/>
-          <w:szCs w:val="32"/>
-        </w:rPr>
-        <w:t>0?Gur</w:t>
-      </w:r>
-      <w:proofErr w:type="gramEnd"/>
-      <w:r>
-        <w:rPr>
-          <w:rFonts w:ascii="Times New Roman" w:hAnsi="Times New Roman" w:cs="Times New Roman"/>
-          <w:sz w:val="32"/>
-          <w:szCs w:val="32"/>
-        </w:rPr>
-        <w:t>?{3r}D$31$cd-T-T-YhB030</w:t>
+        <w:t>Fu-xL-C-AG0?Gur?{3r}D$31$cd-T-T-YhB030</w:t>
       </w:r>
       <w:r>
         <w:rPr>

</xml_diff>